<commit_message>
modified the design to run on Symbiflow
</commit_message>
<xml_diff>
--- a/usb2serial/docs/USBserialport_FPGA_register_map.docx
+++ b/usb2serial/docs/USBserialport_FPGA_register_map.docx
@@ -40,6 +40,15 @@
           <w:szCs w:val="24"/>
         </w:rPr>
         <w:t>Register Map</w:t>
+      </w:r>
+      <w:r>
+        <w:rPr>
+          <w:b/>
+          <w:bCs/>
+          <w:sz w:val="24"/>
+          <w:szCs w:val="24"/>
+        </w:rPr>
+        <w:t>:</w:t>
       </w:r>
     </w:p>
     <w:p>
@@ -3192,6 +3201,883 @@
         <w:rPr>
           <w:sz w:val="18"/>
           <w:szCs w:val="18"/>
+        </w:rPr>
+      </w:pPr>
+    </w:p>
+    <w:p>
+      <w:pPr>
+        <w:spacing w:after="0" w:line="240" w:lineRule="auto"/>
+        <w:rPr>
+          <w:sz w:val="18"/>
+          <w:szCs w:val="18"/>
+        </w:rPr>
+      </w:pPr>
+    </w:p>
+    <w:p>
+      <w:pPr>
+        <w:spacing w:after="0" w:line="240" w:lineRule="auto"/>
+        <w:rPr>
+          <w:b/>
+          <w:bCs/>
+          <w:sz w:val="24"/>
+          <w:szCs w:val="24"/>
+        </w:rPr>
+      </w:pPr>
+      <w:r>
+        <w:rPr>
+          <w:b/>
+          <w:bCs/>
+          <w:sz w:val="24"/>
+          <w:szCs w:val="24"/>
+        </w:rPr>
+        <w:t>Pin Out:</w:t>
+      </w:r>
+    </w:p>
+    <w:p>
+      <w:pPr>
+        <w:spacing w:after="0" w:line="240" w:lineRule="auto"/>
+        <w:rPr>
+          <w:b/>
+          <w:bCs/>
+          <w:sz w:val="24"/>
+          <w:szCs w:val="24"/>
+        </w:rPr>
+      </w:pPr>
+    </w:p>
+    <w:tbl>
+      <w:tblPr>
+        <w:tblStyle w:val="TableGrid"/>
+        <w:tblW w:w="0" w:type="auto"/>
+        <w:tblLook w:val="04A0" w:firstRow="1" w:lastRow="0" w:firstColumn="1" w:lastColumn="0" w:noHBand="0" w:noVBand="1"/>
+      </w:tblPr>
+      <w:tblGrid>
+        <w:gridCol w:w="1696"/>
+        <w:gridCol w:w="1747"/>
+        <w:gridCol w:w="2268"/>
+        <w:gridCol w:w="1372"/>
+      </w:tblGrid>
+      <w:tr>
+        <w:tc>
+          <w:tcPr>
+            <w:tcW w:w="1696" w:type="dxa"/>
+          </w:tcPr>
+          <w:p>
+            <w:pPr>
+              <w:rPr>
+                <w:b/>
+                <w:bCs/>
+                <w:sz w:val="24"/>
+                <w:szCs w:val="24"/>
+              </w:rPr>
+            </w:pPr>
+          </w:p>
+        </w:tc>
+        <w:tc>
+          <w:tcPr>
+            <w:tcW w:w="1747" w:type="dxa"/>
+          </w:tcPr>
+          <w:p>
+            <w:pPr>
+              <w:rPr>
+                <w:b/>
+                <w:bCs/>
+                <w:sz w:val="24"/>
+                <w:szCs w:val="24"/>
+              </w:rPr>
+            </w:pPr>
+            <w:r>
+              <w:rPr>
+                <w:b/>
+                <w:bCs/>
+                <w:sz w:val="24"/>
+                <w:szCs w:val="24"/>
+              </w:rPr>
+              <w:t>Port Name</w:t>
+            </w:r>
+          </w:p>
+        </w:tc>
+        <w:tc>
+          <w:tcPr>
+            <w:tcW w:w="2268" w:type="dxa"/>
+          </w:tcPr>
+          <w:p>
+            <w:pPr>
+              <w:rPr>
+                <w:b/>
+                <w:bCs/>
+                <w:sz w:val="24"/>
+                <w:szCs w:val="24"/>
+              </w:rPr>
+            </w:pPr>
+            <w:r>
+              <w:rPr>
+                <w:b/>
+                <w:bCs/>
+                <w:sz w:val="24"/>
+                <w:szCs w:val="24"/>
+              </w:rPr>
+              <w:t>Pin Number (PU64)</w:t>
+            </w:r>
+          </w:p>
+        </w:tc>
+        <w:tc>
+          <w:tcPr>
+            <w:tcW w:w="1372" w:type="dxa"/>
+          </w:tcPr>
+          <w:p>
+            <w:pPr>
+              <w:rPr>
+                <w:b/>
+                <w:bCs/>
+                <w:sz w:val="24"/>
+                <w:szCs w:val="24"/>
+              </w:rPr>
+            </w:pPr>
+            <w:r>
+              <w:rPr>
+                <w:b/>
+                <w:bCs/>
+                <w:sz w:val="24"/>
+                <w:szCs w:val="24"/>
+              </w:rPr>
+              <w:t>Alias Name</w:t>
+            </w:r>
+          </w:p>
+        </w:tc>
+      </w:tr>
+      <w:tr>
+        <w:tc>
+          <w:tcPr>
+            <w:tcW w:w="1696" w:type="dxa"/>
+          </w:tcPr>
+          <w:p>
+            <w:pPr>
+              <w:rPr>
+                <w:b/>
+                <w:bCs/>
+                <w:sz w:val="24"/>
+                <w:szCs w:val="24"/>
+              </w:rPr>
+            </w:pPr>
+            <w:r>
+              <w:rPr>
+                <w:b/>
+                <w:bCs/>
+                <w:sz w:val="24"/>
+                <w:szCs w:val="24"/>
+              </w:rPr>
+              <w:t>SPI I/F:</w:t>
+            </w:r>
+          </w:p>
+        </w:tc>
+        <w:tc>
+          <w:tcPr>
+            <w:tcW w:w="1747" w:type="dxa"/>
+          </w:tcPr>
+          <w:p>
+            <w:pPr>
+              <w:rPr>
+                <w:sz w:val="24"/>
+                <w:szCs w:val="24"/>
+              </w:rPr>
+            </w:pPr>
+          </w:p>
+        </w:tc>
+        <w:tc>
+          <w:tcPr>
+            <w:tcW w:w="2268" w:type="dxa"/>
+          </w:tcPr>
+          <w:p>
+            <w:pPr>
+              <w:rPr>
+                <w:b/>
+                <w:bCs/>
+                <w:sz w:val="24"/>
+                <w:szCs w:val="24"/>
+              </w:rPr>
+            </w:pPr>
+          </w:p>
+        </w:tc>
+        <w:tc>
+          <w:tcPr>
+            <w:tcW w:w="1372" w:type="dxa"/>
+          </w:tcPr>
+          <w:p>
+            <w:pPr>
+              <w:rPr>
+                <w:b/>
+                <w:bCs/>
+                <w:sz w:val="24"/>
+                <w:szCs w:val="24"/>
+              </w:rPr>
+            </w:pPr>
+          </w:p>
+        </w:tc>
+      </w:tr>
+      <w:tr>
+        <w:tc>
+          <w:tcPr>
+            <w:tcW w:w="1696" w:type="dxa"/>
+          </w:tcPr>
+          <w:p>
+            <w:pPr>
+              <w:rPr>
+                <w:b/>
+                <w:bCs/>
+                <w:sz w:val="24"/>
+                <w:szCs w:val="24"/>
+              </w:rPr>
+            </w:pPr>
+          </w:p>
+        </w:tc>
+        <w:tc>
+          <w:tcPr>
+            <w:tcW w:w="1747" w:type="dxa"/>
+          </w:tcPr>
+          <w:p>
+            <w:pPr>
+              <w:rPr>
+                <w:b/>
+                <w:bCs/>
+                <w:sz w:val="24"/>
+                <w:szCs w:val="24"/>
+              </w:rPr>
+            </w:pPr>
+            <w:r>
+              <w:rPr>
+                <w:sz w:val="24"/>
+                <w:szCs w:val="24"/>
+              </w:rPr>
+              <w:t>spi_cs_o</w:t>
+            </w:r>
+          </w:p>
+        </w:tc>
+        <w:tc>
+          <w:tcPr>
+            <w:tcW w:w="2268" w:type="dxa"/>
+          </w:tcPr>
+          <w:p>
+            <w:pPr>
+              <w:jc w:val="center"/>
+              <w:rPr>
+                <w:sz w:val="24"/>
+                <w:szCs w:val="24"/>
+              </w:rPr>
+            </w:pPr>
+            <w:r>
+              <w:rPr>
+                <w:sz w:val="24"/>
+                <w:szCs w:val="24"/>
+              </w:rPr>
+              <w:t>11</w:t>
+            </w:r>
+          </w:p>
+        </w:tc>
+        <w:tc>
+          <w:tcPr>
+            <w:tcW w:w="1372" w:type="dxa"/>
+          </w:tcPr>
+          <w:p>
+            <w:pPr>
+              <w:jc w:val="center"/>
+              <w:rPr>
+                <w:sz w:val="24"/>
+                <w:szCs w:val="24"/>
+              </w:rPr>
+            </w:pPr>
+            <w:r>
+              <w:rPr>
+                <w:sz w:val="24"/>
+                <w:szCs w:val="24"/>
+              </w:rPr>
+              <w:t>IO_39</w:t>
+            </w:r>
+          </w:p>
+        </w:tc>
+      </w:tr>
+      <w:tr>
+        <w:tc>
+          <w:tcPr>
+            <w:tcW w:w="1696" w:type="dxa"/>
+          </w:tcPr>
+          <w:p>
+            <w:pPr>
+              <w:rPr>
+                <w:b/>
+                <w:bCs/>
+                <w:sz w:val="24"/>
+                <w:szCs w:val="24"/>
+              </w:rPr>
+            </w:pPr>
+          </w:p>
+        </w:tc>
+        <w:tc>
+          <w:tcPr>
+            <w:tcW w:w="1747" w:type="dxa"/>
+          </w:tcPr>
+          <w:p>
+            <w:pPr>
+              <w:rPr>
+                <w:b/>
+                <w:bCs/>
+                <w:sz w:val="24"/>
+                <w:szCs w:val="24"/>
+              </w:rPr>
+            </w:pPr>
+            <w:r>
+              <w:rPr>
+                <w:sz w:val="24"/>
+                <w:szCs w:val="24"/>
+              </w:rPr>
+              <w:t>spi_sck_o</w:t>
+            </w:r>
+          </w:p>
+        </w:tc>
+        <w:tc>
+          <w:tcPr>
+            <w:tcW w:w="2268" w:type="dxa"/>
+          </w:tcPr>
+          <w:p>
+            <w:pPr>
+              <w:jc w:val="center"/>
+              <w:rPr>
+                <w:sz w:val="24"/>
+                <w:szCs w:val="24"/>
+              </w:rPr>
+            </w:pPr>
+            <w:r>
+              <w:rPr>
+                <w:sz w:val="24"/>
+                <w:szCs w:val="24"/>
+              </w:rPr>
+              <w:t>20</w:t>
+            </w:r>
+          </w:p>
+        </w:tc>
+        <w:tc>
+          <w:tcPr>
+            <w:tcW w:w="1372" w:type="dxa"/>
+          </w:tcPr>
+          <w:p>
+            <w:pPr>
+              <w:jc w:val="center"/>
+              <w:rPr>
+                <w:sz w:val="24"/>
+                <w:szCs w:val="24"/>
+              </w:rPr>
+            </w:pPr>
+            <w:r>
+              <w:rPr>
+                <w:sz w:val="24"/>
+                <w:szCs w:val="24"/>
+              </w:rPr>
+              <w:t>IO_3</w:t>
+            </w:r>
+            <w:r>
+              <w:rPr>
+                <w:sz w:val="24"/>
+                <w:szCs w:val="24"/>
+              </w:rPr>
+              <w:t>4</w:t>
+            </w:r>
+          </w:p>
+        </w:tc>
+      </w:tr>
+      <w:tr>
+        <w:tc>
+          <w:tcPr>
+            <w:tcW w:w="1696" w:type="dxa"/>
+          </w:tcPr>
+          <w:p>
+            <w:pPr>
+              <w:rPr>
+                <w:b/>
+                <w:bCs/>
+                <w:sz w:val="24"/>
+                <w:szCs w:val="24"/>
+              </w:rPr>
+            </w:pPr>
+          </w:p>
+        </w:tc>
+        <w:tc>
+          <w:tcPr>
+            <w:tcW w:w="1747" w:type="dxa"/>
+          </w:tcPr>
+          <w:p>
+            <w:pPr>
+              <w:rPr>
+                <w:sz w:val="24"/>
+                <w:szCs w:val="24"/>
+              </w:rPr>
+            </w:pPr>
+            <w:r>
+              <w:rPr>
+                <w:sz w:val="24"/>
+                <w:szCs w:val="24"/>
+              </w:rPr>
+              <w:t>spi_mosi_o</w:t>
+            </w:r>
+          </w:p>
+        </w:tc>
+        <w:tc>
+          <w:tcPr>
+            <w:tcW w:w="2268" w:type="dxa"/>
+          </w:tcPr>
+          <w:p>
+            <w:pPr>
+              <w:jc w:val="center"/>
+              <w:rPr>
+                <w:sz w:val="24"/>
+                <w:szCs w:val="24"/>
+              </w:rPr>
+            </w:pPr>
+            <w:r>
+              <w:rPr>
+                <w:sz w:val="24"/>
+                <w:szCs w:val="24"/>
+              </w:rPr>
+              <w:t>16</w:t>
+            </w:r>
+          </w:p>
+        </w:tc>
+        <w:tc>
+          <w:tcPr>
+            <w:tcW w:w="1372" w:type="dxa"/>
+          </w:tcPr>
+          <w:p>
+            <w:pPr>
+              <w:jc w:val="center"/>
+              <w:rPr>
+                <w:sz w:val="24"/>
+                <w:szCs w:val="24"/>
+              </w:rPr>
+            </w:pPr>
+            <w:r>
+              <w:rPr>
+                <w:sz w:val="24"/>
+                <w:szCs w:val="24"/>
+              </w:rPr>
+              <w:t>IO_3</w:t>
+            </w:r>
+            <w:r>
+              <w:rPr>
+                <w:sz w:val="24"/>
+                <w:szCs w:val="24"/>
+              </w:rPr>
+              <w:t>8</w:t>
+            </w:r>
+          </w:p>
+        </w:tc>
+      </w:tr>
+      <w:tr>
+        <w:tc>
+          <w:tcPr>
+            <w:tcW w:w="1696" w:type="dxa"/>
+          </w:tcPr>
+          <w:p>
+            <w:pPr>
+              <w:rPr>
+                <w:b/>
+                <w:bCs/>
+                <w:sz w:val="24"/>
+                <w:szCs w:val="24"/>
+              </w:rPr>
+            </w:pPr>
+            <w:r>
+              <w:rPr>
+                <w:b/>
+                <w:bCs/>
+                <w:sz w:val="24"/>
+                <w:szCs w:val="24"/>
+              </w:rPr>
+              <w:t>USB:</w:t>
+            </w:r>
+          </w:p>
+        </w:tc>
+        <w:tc>
+          <w:tcPr>
+            <w:tcW w:w="1747" w:type="dxa"/>
+          </w:tcPr>
+          <w:p>
+            <w:pPr>
+              <w:rPr>
+                <w:b/>
+                <w:bCs/>
+                <w:sz w:val="24"/>
+                <w:szCs w:val="24"/>
+              </w:rPr>
+            </w:pPr>
+          </w:p>
+        </w:tc>
+        <w:tc>
+          <w:tcPr>
+            <w:tcW w:w="2268" w:type="dxa"/>
+          </w:tcPr>
+          <w:p>
+            <w:pPr>
+              <w:jc w:val="center"/>
+              <w:rPr>
+                <w:sz w:val="24"/>
+                <w:szCs w:val="24"/>
+              </w:rPr>
+            </w:pPr>
+          </w:p>
+        </w:tc>
+        <w:tc>
+          <w:tcPr>
+            <w:tcW w:w="1372" w:type="dxa"/>
+          </w:tcPr>
+          <w:p>
+            <w:pPr>
+              <w:jc w:val="center"/>
+              <w:rPr>
+                <w:sz w:val="24"/>
+                <w:szCs w:val="24"/>
+              </w:rPr>
+            </w:pPr>
+          </w:p>
+        </w:tc>
+      </w:tr>
+      <w:tr>
+        <w:tc>
+          <w:tcPr>
+            <w:tcW w:w="1696" w:type="dxa"/>
+          </w:tcPr>
+          <w:p>
+            <w:pPr>
+              <w:rPr>
+                <w:b/>
+                <w:bCs/>
+                <w:sz w:val="24"/>
+                <w:szCs w:val="24"/>
+              </w:rPr>
+            </w:pPr>
+          </w:p>
+        </w:tc>
+        <w:tc>
+          <w:tcPr>
+            <w:tcW w:w="1747" w:type="dxa"/>
+          </w:tcPr>
+          <w:p>
+            <w:pPr>
+              <w:rPr>
+                <w:sz w:val="24"/>
+                <w:szCs w:val="24"/>
+              </w:rPr>
+            </w:pPr>
+            <w:r>
+              <w:rPr>
+                <w:sz w:val="24"/>
+                <w:szCs w:val="24"/>
+              </w:rPr>
+              <w:t>usb_pu_cntrl_o</w:t>
+            </w:r>
+          </w:p>
+        </w:tc>
+        <w:tc>
+          <w:tcPr>
+            <w:tcW w:w="2268" w:type="dxa"/>
+          </w:tcPr>
+          <w:p>
+            <w:pPr>
+              <w:jc w:val="center"/>
+              <w:rPr>
+                <w:sz w:val="24"/>
+                <w:szCs w:val="24"/>
+              </w:rPr>
+            </w:pPr>
+            <w:r>
+              <w:rPr>
+                <w:sz w:val="24"/>
+                <w:szCs w:val="24"/>
+              </w:rPr>
+              <w:t>15</w:t>
+            </w:r>
+          </w:p>
+        </w:tc>
+        <w:tc>
+          <w:tcPr>
+            <w:tcW w:w="1372" w:type="dxa"/>
+          </w:tcPr>
+          <w:p>
+            <w:pPr>
+              <w:jc w:val="center"/>
+              <w:rPr>
+                <w:sz w:val="24"/>
+                <w:szCs w:val="24"/>
+              </w:rPr>
+            </w:pPr>
+            <w:r>
+              <w:rPr>
+                <w:sz w:val="24"/>
+                <w:szCs w:val="24"/>
+              </w:rPr>
+              <w:t>IO_3</w:t>
+            </w:r>
+            <w:r>
+              <w:rPr>
+                <w:sz w:val="24"/>
+                <w:szCs w:val="24"/>
+              </w:rPr>
+              <w:t>7</w:t>
+            </w:r>
+          </w:p>
+        </w:tc>
+      </w:tr>
+      <w:tr>
+        <w:tc>
+          <w:tcPr>
+            <w:tcW w:w="1696" w:type="dxa"/>
+          </w:tcPr>
+          <w:p>
+            <w:pPr>
+              <w:rPr>
+                <w:sz w:val="24"/>
+                <w:szCs w:val="24"/>
+              </w:rPr>
+            </w:pPr>
+          </w:p>
+        </w:tc>
+        <w:tc>
+          <w:tcPr>
+            <w:tcW w:w="1747" w:type="dxa"/>
+          </w:tcPr>
+          <w:p>
+            <w:pPr>
+              <w:rPr>
+                <w:sz w:val="24"/>
+                <w:szCs w:val="24"/>
+              </w:rPr>
+            </w:pPr>
+            <w:r>
+              <w:rPr>
+                <w:sz w:val="24"/>
+                <w:szCs w:val="24"/>
+              </w:rPr>
+              <w:t>usbn_io</w:t>
+            </w:r>
+          </w:p>
+        </w:tc>
+        <w:tc>
+          <w:tcPr>
+            <w:tcW w:w="2268" w:type="dxa"/>
+          </w:tcPr>
+          <w:p>
+            <w:pPr>
+              <w:jc w:val="center"/>
+              <w:rPr>
+                <w:sz w:val="24"/>
+                <w:szCs w:val="24"/>
+              </w:rPr>
+            </w:pPr>
+            <w:r>
+              <w:rPr>
+                <w:sz w:val="24"/>
+                <w:szCs w:val="24"/>
+              </w:rPr>
+              <w:t>14</w:t>
+            </w:r>
+          </w:p>
+        </w:tc>
+        <w:tc>
+          <w:tcPr>
+            <w:tcW w:w="1372" w:type="dxa"/>
+          </w:tcPr>
+          <w:p>
+            <w:pPr>
+              <w:jc w:val="center"/>
+              <w:rPr>
+                <w:sz w:val="24"/>
+                <w:szCs w:val="24"/>
+              </w:rPr>
+            </w:pPr>
+            <w:r>
+              <w:rPr>
+                <w:sz w:val="24"/>
+                <w:szCs w:val="24"/>
+              </w:rPr>
+              <w:t>IO_41</w:t>
+            </w:r>
+          </w:p>
+        </w:tc>
+      </w:tr>
+      <w:tr>
+        <w:tc>
+          <w:tcPr>
+            <w:tcW w:w="1696" w:type="dxa"/>
+          </w:tcPr>
+          <w:p>
+            <w:pPr>
+              <w:rPr>
+                <w:sz w:val="24"/>
+                <w:szCs w:val="24"/>
+              </w:rPr>
+            </w:pPr>
+          </w:p>
+        </w:tc>
+        <w:tc>
+          <w:tcPr>
+            <w:tcW w:w="1747" w:type="dxa"/>
+          </w:tcPr>
+          <w:p>
+            <w:pPr>
+              <w:rPr>
+                <w:sz w:val="24"/>
+                <w:szCs w:val="24"/>
+              </w:rPr>
+            </w:pPr>
+            <w:r>
+              <w:rPr>
+                <w:sz w:val="24"/>
+                <w:szCs w:val="24"/>
+              </w:rPr>
+              <w:t>usbp_io</w:t>
+            </w:r>
+          </w:p>
+        </w:tc>
+        <w:tc>
+          <w:tcPr>
+            <w:tcW w:w="2268" w:type="dxa"/>
+          </w:tcPr>
+          <w:p>
+            <w:pPr>
+              <w:jc w:val="center"/>
+              <w:rPr>
+                <w:sz w:val="24"/>
+                <w:szCs w:val="24"/>
+              </w:rPr>
+            </w:pPr>
+            <w:r>
+              <w:rPr>
+                <w:sz w:val="24"/>
+                <w:szCs w:val="24"/>
+              </w:rPr>
+              <w:t>10</w:t>
+            </w:r>
+          </w:p>
+        </w:tc>
+        <w:tc>
+          <w:tcPr>
+            <w:tcW w:w="1372" w:type="dxa"/>
+          </w:tcPr>
+          <w:p>
+            <w:pPr>
+              <w:jc w:val="center"/>
+              <w:rPr>
+                <w:sz w:val="24"/>
+                <w:szCs w:val="24"/>
+              </w:rPr>
+            </w:pPr>
+            <w:r>
+              <w:rPr>
+                <w:sz w:val="24"/>
+                <w:szCs w:val="24"/>
+              </w:rPr>
+              <w:t>IO_</w:t>
+            </w:r>
+            <w:r>
+              <w:rPr>
+                <w:sz w:val="24"/>
+                <w:szCs w:val="24"/>
+              </w:rPr>
+              <w:t>42</w:t>
+            </w:r>
+          </w:p>
+        </w:tc>
+      </w:tr>
+      <w:tr>
+        <w:tc>
+          <w:tcPr>
+            <w:tcW w:w="1696" w:type="dxa"/>
+          </w:tcPr>
+          <w:p>
+            <w:pPr>
+              <w:rPr>
+                <w:sz w:val="24"/>
+                <w:szCs w:val="24"/>
+              </w:rPr>
+            </w:pPr>
+          </w:p>
+        </w:tc>
+        <w:tc>
+          <w:tcPr>
+            <w:tcW w:w="1747" w:type="dxa"/>
+          </w:tcPr>
+          <w:p>
+            <w:pPr>
+              <w:rPr>
+                <w:sz w:val="24"/>
+                <w:szCs w:val="24"/>
+              </w:rPr>
+            </w:pPr>
+            <w:r>
+              <w:rPr>
+                <w:sz w:val="24"/>
+                <w:szCs w:val="24"/>
+              </w:rPr>
+              <w:t>led_o</w:t>
+            </w:r>
+          </w:p>
+        </w:tc>
+        <w:tc>
+          <w:tcPr>
+            <w:tcW w:w="2268" w:type="dxa"/>
+          </w:tcPr>
+          <w:p>
+            <w:pPr>
+              <w:jc w:val="center"/>
+              <w:rPr>
+                <w:sz w:val="24"/>
+                <w:szCs w:val="24"/>
+              </w:rPr>
+            </w:pPr>
+            <w:r>
+              <w:rPr>
+                <w:sz w:val="24"/>
+                <w:szCs w:val="24"/>
+              </w:rPr>
+              <w:t>38</w:t>
+            </w:r>
+          </w:p>
+        </w:tc>
+        <w:tc>
+          <w:tcPr>
+            <w:tcW w:w="1372" w:type="dxa"/>
+          </w:tcPr>
+          <w:p>
+            <w:pPr>
+              <w:jc w:val="center"/>
+              <w:rPr>
+                <w:sz w:val="24"/>
+                <w:szCs w:val="24"/>
+              </w:rPr>
+            </w:pPr>
+            <w:r>
+              <w:rPr>
+                <w:sz w:val="24"/>
+                <w:szCs w:val="24"/>
+              </w:rPr>
+              <w:t>IO_</w:t>
+            </w:r>
+            <w:r>
+              <w:rPr>
+                <w:sz w:val="24"/>
+                <w:szCs w:val="24"/>
+              </w:rPr>
+              <w:t>18</w:t>
+            </w:r>
+          </w:p>
+        </w:tc>
+      </w:tr>
+    </w:tbl>
+    <w:p>
+      <w:pPr>
+        <w:spacing w:after="0" w:line="240" w:lineRule="auto"/>
+        <w:rPr>
+          <w:b/>
+          <w:bCs/>
+          <w:sz w:val="24"/>
+          <w:szCs w:val="24"/>
         </w:rPr>
       </w:pPr>
     </w:p>

</xml_diff>